<commit_message>
update to manuscript and supplementary file indexing
</commit_message>
<xml_diff>
--- a/products/manuscript/manuscript_files/Epstein_etal_Nat_Eco_Evo_SI_only.docx
+++ b/products/manuscript/manuscript_files/Epstein_etal_Nat_Eco_Evo_SI_only.docx
@@ -1,6 +1,6 @@
 
 <file path=word/document.xml><?xml version="1.0" encoding="utf-8"?>
-<w:document xmlns:wpc="http://schemas.microsoft.com/office/word/2010/wordprocessingCanvas" xmlns:cx="http://schemas.microsoft.com/office/drawing/2014/chartex" xmlns:cx1="http://schemas.microsoft.com/office/drawing/2015/9/8/chartex" xmlns:cx2="http://schemas.microsoft.com/office/drawing/2015/10/21/chartex" xmlns:cx3="http://schemas.microsoft.com/office/drawing/2016/5/9/chartex" xmlns:cx4="http://schemas.microsoft.com/office/drawing/2016/5/10/chartex" xmlns:cx5="http://schemas.microsoft.com/office/drawing/2016/5/11/chartex" xmlns:cx6="http://schemas.microsoft.com/office/drawing/2016/5/12/chartex" xmlns:cx7="http://schemas.microsoft.com/office/drawing/2016/5/13/chartex" xmlns:cx8="http://schemas.microsoft.com/office/drawing/2016/5/14/chartex" xmlns:mc="http://schemas.openxmlformats.org/markup-compatibility/2006" xmlns:aink="http://schemas.microsoft.com/office/drawing/2016/ink" xmlns:am3d="http://schemas.microsoft.com/office/drawing/2017/model3d" xmlns:o="urn:schemas-microsoft-com:office:office" xmlns:oel="http://schemas.microsoft.com/office/2019/extlst" xmlns:r="http://schemas.openxmlformats.org/officeDocument/2006/relationships" xmlns:m="http://schemas.openxmlformats.org/officeDocument/2006/math" xmlns:v="urn:schemas-microsoft-com:vml" xmlns:wp14="http://schemas.microsoft.com/office/word/2010/wordprocessingDrawing" xmlns:wp="http://schemas.openxmlformats.org/drawingml/2006/wordprocessingDrawing" xmlns:w10="urn:schemas-microsoft-com:office:word" xmlns:w="http://schemas.openxmlformats.org/wordprocessingml/2006/main" xmlns:w14="http://schemas.microsoft.com/office/word/2010/wordml" xmlns:w15="http://schemas.microsoft.com/office/word/2012/wordml" xmlns:w16cex="http://schemas.microsoft.com/office/word/2018/wordml/cex" xmlns:w16cid="http://schemas.microsoft.com/office/word/2016/wordml/cid" xmlns:w16="http://schemas.microsoft.com/office/word/2018/wordml" xmlns:w16du="http://schemas.microsoft.com/office/word/2023/wordml/word16du" xmlns:w16sdtdh="http://schemas.microsoft.com/office/word/2020/wordml/sdtdatahash" xmlns:w16se="http://schemas.microsoft.com/office/word/2015/wordml/symex" xmlns:wpg="http://schemas.microsoft.com/office/word/2010/wordprocessingGroup" xmlns:wpi="http://schemas.microsoft.com/office/word/2010/wordprocessingInk" xmlns:wne="http://schemas.microsoft.com/office/word/2006/wordml" xmlns:wps="http://schemas.microsoft.com/office/word/2010/wordprocessingShape" mc:Ignorable="w14 w15 w16se w16cid w16 w16cex w16sdtdh wp14">
+<w:document xmlns:wpc="http://schemas.microsoft.com/office/word/2010/wordprocessingCanvas" xmlns:cx="http://schemas.microsoft.com/office/drawing/2014/chartex" xmlns:cx1="http://schemas.microsoft.com/office/drawing/2015/9/8/chartex" xmlns:cx2="http://schemas.microsoft.com/office/drawing/2015/10/21/chartex" xmlns:cx3="http://schemas.microsoft.com/office/drawing/2016/5/9/chartex" xmlns:cx4="http://schemas.microsoft.com/office/drawing/2016/5/10/chartex" xmlns:cx5="http://schemas.microsoft.com/office/drawing/2016/5/11/chartex" xmlns:cx6="http://schemas.microsoft.com/office/drawing/2016/5/12/chartex" xmlns:cx7="http://schemas.microsoft.com/office/drawing/2016/5/13/chartex" xmlns:cx8="http://schemas.microsoft.com/office/drawing/2016/5/14/chartex" xmlns:mc="http://schemas.openxmlformats.org/markup-compatibility/2006" xmlns:aink="http://schemas.microsoft.com/office/drawing/2016/ink" xmlns:am3d="http://schemas.microsoft.com/office/drawing/2017/model3d" xmlns:o="urn:schemas-microsoft-com:office:office" xmlns:oel="http://schemas.microsoft.com/office/2019/extlst" xmlns:r="http://schemas.openxmlformats.org/officeDocument/2006/relationships" xmlns:m="http://schemas.openxmlformats.org/officeDocument/2006/math" xmlns:v="urn:schemas-microsoft-com:vml" xmlns:wp14="http://schemas.microsoft.com/office/word/2010/wordprocessingDrawing" xmlns:wp="http://schemas.openxmlformats.org/drawingml/2006/wordprocessingDrawing" xmlns:w10="urn:schemas-microsoft-com:office:word" xmlns:w="http://schemas.openxmlformats.org/wordprocessingml/2006/main" xmlns:w14="http://schemas.microsoft.com/office/word/2010/wordml" xmlns:w15="http://schemas.microsoft.com/office/word/2012/wordml" xmlns:w16cex="http://schemas.microsoft.com/office/word/2018/wordml/cex" xmlns:w16cid="http://schemas.microsoft.com/office/word/2016/wordml/cid" xmlns:w16="http://schemas.microsoft.com/office/word/2018/wordml" xmlns:w16sdtdh="http://schemas.microsoft.com/office/word/2020/wordml/sdtdatahash" xmlns:w16se="http://schemas.microsoft.com/office/word/2015/wordml/symex" xmlns:wpg="http://schemas.microsoft.com/office/word/2010/wordprocessingGroup" xmlns:wpi="http://schemas.microsoft.com/office/word/2010/wordprocessingInk" xmlns:wne="http://schemas.microsoft.com/office/word/2006/wordml" xmlns:wps="http://schemas.microsoft.com/office/word/2010/wordprocessingShape" mc:Ignorable="w14 w15 w16se w16cid w16 w16cex w16sdtdh wp14">
   <w:body>
     <w:p>
       <w:pPr>
@@ -161,13 +161,23 @@
         </w:rPr>
         <w:t xml:space="preserve"> = 0.274, FDR q = 1; Supplementary Data Table 3a). Some specific cases of coral genera with low microbiome richness and high disease susceptibility were identified (i.e., </w:t>
       </w:r>
-      <w:r>
-        <w:rPr>
-          <w:rFonts w:ascii="Arial" w:hAnsi="Arial" w:cs="Arial"/>
-          <w:i/>
-          <w:sz w:val="20"/>
-        </w:rPr>
-        <w:t xml:space="preserve">Pocillopora, Acropora, </w:t>
+      <w:proofErr w:type="spellStart"/>
+      <w:r>
+        <w:rPr>
+          <w:rFonts w:ascii="Arial" w:hAnsi="Arial" w:cs="Arial"/>
+          <w:i/>
+          <w:sz w:val="20"/>
+        </w:rPr>
+        <w:t>Pocillopora</w:t>
+      </w:r>
+      <w:proofErr w:type="spellEnd"/>
+      <w:r>
+        <w:rPr>
+          <w:rFonts w:ascii="Arial" w:hAnsi="Arial" w:cs="Arial"/>
+          <w:i/>
+          <w:sz w:val="20"/>
+        </w:rPr>
+        <w:t xml:space="preserve">, Acropora, </w:t>
       </w:r>
       <w:r>
         <w:rPr>
@@ -176,6 +186,7 @@
         </w:rPr>
         <w:t xml:space="preserve">and </w:t>
       </w:r>
+      <w:proofErr w:type="spellStart"/>
       <w:r>
         <w:rPr>
           <w:rFonts w:ascii="Arial" w:hAnsi="Arial" w:cs="Arial"/>
@@ -184,6 +195,7 @@
         </w:rPr>
         <w:t>Montipora</w:t>
       </w:r>
+      <w:proofErr w:type="spellEnd"/>
       <w:r>
         <w:rPr>
           <w:rFonts w:ascii="Arial" w:hAnsi="Arial" w:cs="Arial"/>
@@ -233,38 +245,107 @@
         <w:spacing w:before="240" w:after="60"/>
         <w:rPr>
           <w:rFonts w:ascii="Arial" w:hAnsi="Arial" w:cs="Arial"/>
-          <w:sz w:val="20"/>
-        </w:rPr>
-      </w:pPr>
-      <w:r>
-        <w:rPr>
-          <w:rFonts w:ascii="Arial" w:hAnsi="Arial" w:cs="Arial"/>
           <w:b/>
-          <w:sz w:val="20"/>
-        </w:rPr>
-        <w:t xml:space="preserve">Beta diversity explains little variation in disease susceptibility. </w:t>
-      </w:r>
-      <w:r>
-        <w:rPr>
-          <w:rFonts w:ascii="Arial" w:hAnsi="Arial" w:cs="Arial"/>
-          <w:sz w:val="20"/>
-        </w:rPr>
-        <w:t>Animal microbiomes are often conceived of as having some compositions that are associated with health, and others that are dysbiotic or unhealthy. We sought to test whether this same microbiome beta-diversity framework could predict the extent to which healthy members of different coral taxa are vulnerable to disease. To do so,</w:t>
-      </w:r>
+          <w:color w:val="000000"/>
+          <w:sz w:val="20"/>
+        </w:rPr>
+      </w:pPr>
       <w:r>
         <w:rPr>
           <w:rFonts w:ascii="Arial" w:hAnsi="Arial" w:cs="Arial"/>
           <w:b/>
           <w:sz w:val="20"/>
         </w:rPr>
-        <w:t xml:space="preserve"> </w:t>
-      </w:r>
-      <w:r>
-        <w:rPr>
-          <w:rFonts w:ascii="Arial" w:hAnsi="Arial" w:cs="Arial"/>
-          <w:sz w:val="20"/>
-        </w:rPr>
-        <w:t>we correlated coral disease susceptibility against the top three principal coordinate (PC) axes from Weighted and Unweighted UniFrac analyses of microbiome beta-diversity. In contrast to the strong association between microbiome dominance and disease, microbial community composition had less pronounced associations with disease susceptibility. Weighted UniFrac PC axis 3 only nominally significantly correlated with disease susceptibility in all compartments, but this relationship did not remain significant after accounting for multiple comparisons (PGLS: R</w:t>
+        <w:t xml:space="preserve">The association between microbiome dominance and disease strengthens in </w:t>
+      </w:r>
+      <w:proofErr w:type="gramStart"/>
+      <w:r>
+        <w:rPr>
+          <w:rFonts w:ascii="Arial" w:hAnsi="Arial" w:cs="Arial"/>
+          <w:b/>
+          <w:sz w:val="20"/>
+        </w:rPr>
+        <w:t>regionally-matched</w:t>
+      </w:r>
+      <w:proofErr w:type="gramEnd"/>
+      <w:r>
+        <w:rPr>
+          <w:rFonts w:ascii="Arial" w:hAnsi="Arial" w:cs="Arial"/>
+          <w:b/>
+          <w:sz w:val="20"/>
+        </w:rPr>
+        <w:t xml:space="preserve"> data. </w:t>
+      </w:r>
+      <w:r>
+        <w:rPr>
+          <w:rFonts w:ascii="Arial" w:hAnsi="Arial" w:cs="Arial"/>
+          <w:sz w:val="20"/>
+        </w:rPr>
+        <w:t xml:space="preserve">The correlation we saw between microbiome dominance and disease persisted in a </w:t>
+      </w:r>
+      <w:proofErr w:type="gramStart"/>
+      <w:r>
+        <w:rPr>
+          <w:rFonts w:ascii="Arial" w:hAnsi="Arial" w:cs="Arial"/>
+          <w:sz w:val="20"/>
+        </w:rPr>
+        <w:t>regionally-matched</w:t>
+      </w:r>
+      <w:proofErr w:type="gramEnd"/>
+      <w:r>
+        <w:rPr>
+          <w:rFonts w:ascii="Arial" w:hAnsi="Arial" w:cs="Arial"/>
+          <w:sz w:val="20"/>
+        </w:rPr>
+        <w:t xml:space="preserve"> comparison between disease and microbiome data, and therefore is unlikely to be driven by biogeographic confounders. While the trend between microbiome dominance and coral disease is compelling across our full dataset, not all coral diseases are </w:t>
+      </w:r>
+      <w:proofErr w:type="gramStart"/>
+      <w:r>
+        <w:rPr>
+          <w:rFonts w:ascii="Arial" w:hAnsi="Arial" w:cs="Arial"/>
+          <w:sz w:val="20"/>
+        </w:rPr>
+        <w:t>cosmopolitan</w:t>
+      </w:r>
+      <w:proofErr w:type="gramEnd"/>
+      <w:r>
+        <w:rPr>
+          <w:rFonts w:ascii="Arial" w:hAnsi="Arial" w:cs="Arial"/>
+          <w:sz w:val="20"/>
+        </w:rPr>
+        <w:t xml:space="preserve"> and some exist in only one or a few locations (33). As mismatches between region and disease biogeography could confound our overall results, we sought to assess whether large-scale regional effects drive this trend. For example, perhaps high-dominance corals happen to live in high-disease areas, resulting in incidental correlations between dominance and disease. To test for regional effects, we repeated the PGLS analyses restricting the data to only coral microbiomes from Australia, where sampling was most intensive and for which we have long-term disease datasets </w:t>
+      </w:r>
+      <w:proofErr w:type="gramStart"/>
+      <w:r>
+        <w:rPr>
+          <w:rFonts w:ascii="Arial" w:hAnsi="Arial" w:cs="Arial"/>
+          <w:sz w:val="20"/>
+        </w:rPr>
+        <w:t>best-matched</w:t>
+      </w:r>
+      <w:proofErr w:type="gramEnd"/>
+      <w:r>
+        <w:rPr>
+          <w:rFonts w:ascii="Arial" w:hAnsi="Arial" w:cs="Arial"/>
+          <w:sz w:val="20"/>
+        </w:rPr>
+        <w:t xml:space="preserve"> to the microbiome data. In this analysis, ecological dominance in Australian coral tissue microbiomes predicted disease prevalence even more strongly under the lowest </w:t>
+      </w:r>
+      <w:proofErr w:type="spellStart"/>
+      <w:r>
+        <w:rPr>
+          <w:rFonts w:ascii="Arial" w:hAnsi="Arial" w:cs="Arial"/>
+          <w:sz w:val="20"/>
+        </w:rPr>
+        <w:t>AICc</w:t>
+      </w:r>
+      <w:proofErr w:type="spellEnd"/>
+      <w:r>
+        <w:rPr>
+          <w:rFonts w:ascii="Arial" w:hAnsi="Arial" w:cs="Arial"/>
+          <w:sz w:val="20"/>
+        </w:rPr>
+        <w:t xml:space="preserve"> model (PGLS: R</w:t>
       </w:r>
       <w:r>
         <w:rPr>
@@ -272,14 +353,14 @@
           <w:sz w:val="20"/>
           <w:vertAlign w:val="superscript"/>
         </w:rPr>
-        <w:t xml:space="preserve">2 </w:t>
-      </w:r>
-      <w:r>
-        <w:rPr>
-          <w:rFonts w:ascii="Arial" w:hAnsi="Arial" w:cs="Arial"/>
-          <w:sz w:val="20"/>
-        </w:rPr>
-        <w:t xml:space="preserve">= 0.26, p = 0.04, FDR q = 0.90; Supplementary Data Table 4).  </w:t>
+        <w:t>2</w:t>
+      </w:r>
+      <w:r>
+        <w:rPr>
+          <w:rFonts w:ascii="Arial" w:hAnsi="Arial" w:cs="Arial"/>
+          <w:sz w:val="20"/>
+        </w:rPr>
+        <w:t xml:space="preserve"> = 0.49, p = 0.00015, FDR q = 0.005). However, this correlation was strong under all models (Supplementary Data Table 3b). A likely explanation for this stronger result is simply that the disease and microbiome data were drawn from the same region in this analysis, whereas in other cases the available disease and microbiome data were only partially regionally matched. These stronger results in the Australia-only model suggest that microbiomes vary enough geographically that disease and microbiome data from the same location produce the clearest correlations. </w:t>
       </w:r>
     </w:p>
     <w:p>
@@ -306,37 +387,72 @@
           <w:b/>
           <w:sz w:val="20"/>
         </w:rPr>
-        <w:t xml:space="preserve">The association between microbiome dominance and disease strengthens in regionally-matched data. </w:t>
-      </w:r>
-      <w:r>
-        <w:rPr>
-          <w:rFonts w:ascii="Arial" w:hAnsi="Arial" w:cs="Arial"/>
-          <w:sz w:val="20"/>
-        </w:rPr>
-        <w:t>The correlation we saw between microbiome dominance and disease persisted in a regionally-matched comparison between disease and microbiome data, and therefore is unlikely to be driven by biogeographic confounders. While the trend between microbiome dominance and coral disease is compelling across our full dataset, not all coral diseases are cosmopolitan and some exist in only one or a few locations (33). As mismatches between region and disease biogeography could confound our overall results, we sought to assess whether large-scale regional effects drive this trend. For example, perhaps high-dominance corals happen to live in high-disease areas, resulting in incidental correlations between dominance and disease. To test for regional effects, we repeated the PGLS analyses restricting the data to only coral microbiomes from Australia, where sampling was most intensive and for which we have long-term disease datasets best-matched to the microbiome data. In this analysis, ecological dominance in Australian coral tissue microbiomes predicted disease prevalence even more strongly under the lowest AICc model (PGLS: R</w:t>
-      </w:r>
-      <w:r>
-        <w:rPr>
-          <w:rFonts w:ascii="Arial" w:hAnsi="Arial" w:cs="Arial"/>
-          <w:sz w:val="20"/>
-          <w:vertAlign w:val="superscript"/>
-        </w:rPr>
-        <w:t>2</w:t>
-      </w:r>
-      <w:r>
-        <w:rPr>
-          <w:rFonts w:ascii="Arial" w:hAnsi="Arial" w:cs="Arial"/>
-          <w:sz w:val="20"/>
-        </w:rPr>
-        <w:t xml:space="preserve"> = 0.49, p = 0.00015, FDR q = 0.005). However, this correlation was strong under all models (Supplementary Data Table 3b). A likely explanation for this stronger result is simply that the disease and microbiome data were drawn from the same region in this analysis, whereas in other cases the available disease and microbiome data were only partially regionally matched. These stronger results in the Australia-only model suggest that microbiomes </w:t>
-      </w:r>
-      <w:r>
-        <w:rPr>
-          <w:rFonts w:ascii="Arial" w:hAnsi="Arial" w:cs="Arial"/>
-          <w:sz w:val="20"/>
-        </w:rPr>
-        <w:lastRenderedPageBreak/>
-        <w:t xml:space="preserve">vary enough geographically that disease and microbiome data from the same location produce the clearest correlations. </w:t>
+        <w:t xml:space="preserve">Microbiome dominance vs. disease correlations </w:t>
+      </w:r>
+      <w:proofErr w:type="gramStart"/>
+      <w:r>
+        <w:rPr>
+          <w:rFonts w:ascii="Arial" w:hAnsi="Arial" w:cs="Arial"/>
+          <w:b/>
+          <w:sz w:val="20"/>
+        </w:rPr>
+        <w:t>are</w:t>
+      </w:r>
+      <w:proofErr w:type="gramEnd"/>
+      <w:r>
+        <w:rPr>
+          <w:rFonts w:ascii="Arial" w:hAnsi="Arial" w:cs="Arial"/>
+          <w:b/>
+          <w:sz w:val="20"/>
+        </w:rPr>
+        <w:t xml:space="preserve"> driven by γ-proteobacteria. </w:t>
+      </w:r>
+      <w:r>
+        <w:rPr>
+          <w:rFonts w:ascii="Arial" w:hAnsi="Arial" w:cs="Arial"/>
+          <w:sz w:val="20"/>
+        </w:rPr>
+        <w:t xml:space="preserve">Ecological dominance itself seems an unlikely structural property to act as a mechanism of disease resistance. Therefore, we investigated if this high-level summary measure reflected the effects of some specific microbe or set of microbes. For example, disease susceptibility among </w:t>
+      </w:r>
+      <w:r>
+        <w:rPr>
+          <w:rFonts w:ascii="Arial" w:hAnsi="Arial" w:cs="Arial"/>
+          <w:i/>
+          <w:sz w:val="20"/>
+        </w:rPr>
+        <w:t xml:space="preserve">Acropora </w:t>
+      </w:r>
+      <w:r>
+        <w:rPr>
+          <w:rFonts w:ascii="Arial" w:hAnsi="Arial" w:cs="Arial"/>
+          <w:sz w:val="20"/>
+        </w:rPr>
+        <w:t xml:space="preserve">has been shown to correlate with the abundance of </w:t>
+      </w:r>
+      <w:proofErr w:type="spellStart"/>
+      <w:r>
+        <w:rPr>
+          <w:rFonts w:ascii="Arial" w:hAnsi="Arial" w:cs="Arial"/>
+          <w:i/>
+          <w:sz w:val="20"/>
+        </w:rPr>
+        <w:t>Rickettsiales</w:t>
+      </w:r>
+      <w:proofErr w:type="spellEnd"/>
+      <w:r>
+        <w:rPr>
+          <w:rFonts w:ascii="Arial" w:hAnsi="Arial" w:cs="Arial"/>
+          <w:i/>
+          <w:sz w:val="20"/>
+        </w:rPr>
+        <w:t xml:space="preserve"> </w:t>
+      </w:r>
+      <w:r>
+        <w:rPr>
+          <w:rFonts w:ascii="Arial" w:hAnsi="Arial" w:cs="Arial"/>
+          <w:sz w:val="20"/>
+        </w:rPr>
+        <w:t xml:space="preserve">in coral tissues (34, 35). </w:t>
       </w:r>
     </w:p>
     <w:p>
@@ -360,47 +476,203 @@
       <w:r>
         <w:rPr>
           <w:rFonts w:ascii="Arial" w:hAnsi="Arial" w:cs="Arial"/>
-          <w:b/>
-          <w:sz w:val="20"/>
-        </w:rPr>
-        <w:t xml:space="preserve">Microbiome dominance vs. disease correlations are driven by γ-proteobacteria. </w:t>
-      </w:r>
-      <w:r>
-        <w:rPr>
-          <w:rFonts w:ascii="Arial" w:hAnsi="Arial" w:cs="Arial"/>
-          <w:sz w:val="20"/>
-        </w:rPr>
-        <w:t xml:space="preserve">Ecological dominance itself seems an unlikely structural property to act as a mechanism of disease resistance. Therefore, we investigated if this high-level summary measure reflected the effects of some specific microbe or set of microbes. For example, disease susceptibility among </w:t>
-      </w:r>
-      <w:r>
-        <w:rPr>
-          <w:rFonts w:ascii="Arial" w:hAnsi="Arial" w:cs="Arial"/>
-          <w:i/>
-          <w:sz w:val="20"/>
-        </w:rPr>
-        <w:t xml:space="preserve">Acropora </w:t>
-      </w:r>
-      <w:r>
-        <w:rPr>
-          <w:rFonts w:ascii="Arial" w:hAnsi="Arial" w:cs="Arial"/>
-          <w:sz w:val="20"/>
-        </w:rPr>
-        <w:t xml:space="preserve">has been shown to correlate with the abundance of </w:t>
-      </w:r>
-      <w:r>
-        <w:rPr>
-          <w:rFonts w:ascii="Arial" w:hAnsi="Arial" w:cs="Arial"/>
-          <w:i/>
-          <w:sz w:val="20"/>
-        </w:rPr>
-        <w:t xml:space="preserve">Rickettsiales </w:t>
-      </w:r>
-      <w:r>
-        <w:rPr>
-          <w:rFonts w:ascii="Arial" w:hAnsi="Arial" w:cs="Arial"/>
-          <w:sz w:val="20"/>
-        </w:rPr>
-        <w:t xml:space="preserve">in coral tissues (34, 35). </w:t>
+          <w:sz w:val="20"/>
+        </w:rPr>
+        <w:t xml:space="preserve">To test how shifts in the dominant class of microbes in coral tissue interacted with the dominance-disease correlation, we repeated our previous correlations twice: once in coral genera that are </w:t>
+      </w:r>
+      <w:r>
+        <w:rPr>
+          <w:rFonts w:ascii="Cambria Math" w:hAnsi="Cambria Math" w:cs="Cambria Math"/>
+          <w:sz w:val="20"/>
+        </w:rPr>
+        <w:t>𝛼</w:t>
+      </w:r>
+      <w:r>
+        <w:rPr>
+          <w:rFonts w:ascii="Arial" w:hAnsi="Arial" w:cs="Arial"/>
+          <w:sz w:val="20"/>
+        </w:rPr>
+        <w:t>-proteobacteria dominated, and once in coral genera that are γ-proteobacteria dominated. Both datasets were visualized with ancestral state reconstruction (</w:t>
+      </w:r>
+      <w:r>
+        <w:rPr>
+          <w:rFonts w:ascii="Arial" w:hAnsi="Arial" w:cs="Arial"/>
+          <w:sz w:val="20"/>
+        </w:rPr>
+        <w:t>Figs.</w:t>
+      </w:r>
+      <w:r>
+        <w:rPr>
+          <w:rFonts w:ascii="Arial" w:hAnsi="Arial" w:cs="Arial"/>
+          <w:sz w:val="20"/>
+        </w:rPr>
+        <w:t xml:space="preserve"> </w:t>
+      </w:r>
+      <w:r>
+        <w:rPr>
+          <w:rFonts w:ascii="Arial" w:hAnsi="Arial" w:cs="Arial"/>
+          <w:sz w:val="20"/>
+        </w:rPr>
+        <w:t>S</w:t>
+      </w:r>
+      <w:r>
+        <w:rPr>
+          <w:rFonts w:ascii="Arial" w:hAnsi="Arial" w:cs="Arial"/>
+          <w:sz w:val="20"/>
+        </w:rPr>
+        <w:t>2</w:t>
+      </w:r>
+      <w:r>
+        <w:rPr>
+          <w:rFonts w:ascii="Arial" w:hAnsi="Arial" w:cs="Arial"/>
+          <w:sz w:val="20"/>
+        </w:rPr>
+        <w:t>A, B</w:t>
+      </w:r>
+      <w:r>
+        <w:rPr>
+          <w:rFonts w:ascii="Arial" w:hAnsi="Arial" w:cs="Arial"/>
+          <w:sz w:val="20"/>
+        </w:rPr>
+        <w:t>). Correlations between microbiome dominance and disease were visually apparent only in reconstructions of the γ-proteobacteria dominated corals, and the dominance-disease correlation was far stronger in γ-</w:t>
+      </w:r>
+      <w:r>
+        <w:rPr>
+          <w:rFonts w:ascii="Arial" w:hAnsi="Arial" w:cs="Arial"/>
+          <w:sz w:val="20"/>
+        </w:rPr>
+        <w:lastRenderedPageBreak/>
+        <w:t>proteobacteria dominated corals (PGLS: R</w:t>
+      </w:r>
+      <w:r>
+        <w:rPr>
+          <w:rFonts w:ascii="Arial" w:hAnsi="Arial" w:cs="Arial"/>
+          <w:sz w:val="20"/>
+          <w:vertAlign w:val="superscript"/>
+        </w:rPr>
+        <w:t>2</w:t>
+      </w:r>
+      <w:r>
+        <w:rPr>
+          <w:rFonts w:ascii="Arial" w:hAnsi="Arial" w:cs="Arial"/>
+          <w:sz w:val="20"/>
+        </w:rPr>
+        <w:t xml:space="preserve"> = 0.50, p = 0.0001, FDR q =0.003; Supplementary Data Table 3</w:t>
+      </w:r>
+      <w:r>
+        <w:rPr>
+          <w:rFonts w:ascii="Arial" w:hAnsi="Arial" w:cs="Arial"/>
+          <w:sz w:val="20"/>
+        </w:rPr>
+        <w:t>d</w:t>
+      </w:r>
+      <w:r>
+        <w:rPr>
+          <w:rFonts w:ascii="Arial" w:hAnsi="Arial" w:cs="Arial"/>
+          <w:sz w:val="20"/>
+        </w:rPr>
+        <w:t xml:space="preserve">), where dominance explained most (50%) of the variation in disease susceptibility. In contrast, </w:t>
+      </w:r>
+      <w:r>
+        <w:rPr>
+          <w:rFonts w:ascii="Cambria Math" w:hAnsi="Cambria Math" w:cs="Cambria Math"/>
+          <w:sz w:val="20"/>
+        </w:rPr>
+        <w:t>𝛼</w:t>
+      </w:r>
+      <w:r>
+        <w:rPr>
+          <w:rFonts w:ascii="Arial" w:hAnsi="Arial" w:cs="Arial"/>
+          <w:sz w:val="20"/>
+        </w:rPr>
+        <w:t>-proteobacteria dominated tissue microbiomes showed no discernable dominance-disease correlations either visually or statistically (PGLS: R</w:t>
+      </w:r>
+      <w:r>
+        <w:rPr>
+          <w:rFonts w:ascii="Arial" w:hAnsi="Arial" w:cs="Arial"/>
+          <w:sz w:val="20"/>
+          <w:vertAlign w:val="superscript"/>
+        </w:rPr>
+        <w:t>2</w:t>
+      </w:r>
+      <w:r>
+        <w:rPr>
+          <w:rFonts w:ascii="Arial" w:hAnsi="Arial" w:cs="Arial"/>
+          <w:sz w:val="20"/>
+        </w:rPr>
+        <w:t xml:space="preserve"> = 0.06, p = 0.31, FDR q = 0.81; Supplementary Data Table 3</w:t>
+      </w:r>
+      <w:r>
+        <w:rPr>
+          <w:rFonts w:ascii="Arial" w:hAnsi="Arial" w:cs="Arial"/>
+          <w:sz w:val="20"/>
+        </w:rPr>
+        <w:t>d</w:t>
+      </w:r>
+      <w:r>
+        <w:rPr>
+          <w:rFonts w:ascii="Arial" w:hAnsi="Arial" w:cs="Arial"/>
+          <w:sz w:val="20"/>
+        </w:rPr>
+        <w:t xml:space="preserve">). This suggested that overall dominance-disease correlations are unlikely to be driven by </w:t>
+      </w:r>
+      <w:r>
+        <w:rPr>
+          <w:rFonts w:ascii="Cambria Math" w:hAnsi="Cambria Math" w:cs="Cambria Math"/>
+          <w:sz w:val="20"/>
+        </w:rPr>
+        <w:t>𝛼</w:t>
+      </w:r>
+      <w:r>
+        <w:rPr>
+          <w:rFonts w:ascii="Arial" w:hAnsi="Arial" w:cs="Arial"/>
+          <w:sz w:val="20"/>
+        </w:rPr>
+        <w:t>-</w:t>
+      </w:r>
+      <w:proofErr w:type="gramStart"/>
+      <w:r>
+        <w:rPr>
+          <w:rFonts w:ascii="Arial" w:hAnsi="Arial" w:cs="Arial"/>
+          <w:sz w:val="20"/>
+        </w:rPr>
+        <w:t>proteobacteria, but</w:t>
+      </w:r>
+      <w:proofErr w:type="gramEnd"/>
+      <w:r>
+        <w:rPr>
+          <w:rFonts w:ascii="Arial" w:hAnsi="Arial" w:cs="Arial"/>
+          <w:sz w:val="20"/>
+        </w:rPr>
+        <w:t xml:space="preserve"> may be driven by γ-proteobacteria or specific taxa within this bacterial class. Critically, nothing about these results contradicts the possibility that some </w:t>
+      </w:r>
+      <w:r>
+        <w:rPr>
+          <w:rFonts w:ascii="Cambria Math" w:hAnsi="Cambria Math" w:cs="Cambria Math"/>
+          <w:sz w:val="20"/>
+        </w:rPr>
+        <w:t>𝛼</w:t>
+      </w:r>
+      <w:r>
+        <w:rPr>
+          <w:rFonts w:ascii="Arial" w:hAnsi="Arial" w:cs="Arial"/>
+          <w:sz w:val="20"/>
+        </w:rPr>
+        <w:t xml:space="preserve">-proteobacteria are coral pathogens, parasites, or opportunists (36). It merely suggests that in healthy corals, dominance by </w:t>
+      </w:r>
+      <w:r>
+        <w:rPr>
+          <w:rFonts w:ascii="Cambria Math" w:hAnsi="Cambria Math" w:cs="Cambria Math"/>
+          <w:sz w:val="20"/>
+        </w:rPr>
+        <w:t>𝛼</w:t>
+      </w:r>
+      <w:r>
+        <w:rPr>
+          <w:rFonts w:ascii="Arial" w:hAnsi="Arial" w:cs="Arial"/>
+          <w:sz w:val="20"/>
+        </w:rPr>
+        <w:t xml:space="preserve">-proteobacteria does not predict the overall level of disease susceptibility of coral genera, whereas dominance by one or more γ-proteobacteria does. </w:t>
       </w:r>
     </w:p>
     <w:p>
@@ -416,42 +688,44 @@
         <w:spacing w:before="240" w:after="60"/>
         <w:rPr>
           <w:rFonts w:ascii="Arial" w:hAnsi="Arial" w:cs="Arial"/>
+          <w:sz w:val="20"/>
+        </w:rPr>
+      </w:pPr>
+      <w:r>
+        <w:rPr>
+          <w:rFonts w:ascii="Arial" w:hAnsi="Arial" w:cs="Arial"/>
           <w:b/>
-          <w:color w:val="000000"/>
-          <w:sz w:val="20"/>
-        </w:rPr>
-      </w:pPr>
-      <w:r>
-        <w:rPr>
-          <w:rFonts w:ascii="Arial" w:hAnsi="Arial" w:cs="Arial"/>
-          <w:sz w:val="20"/>
-        </w:rPr>
-        <w:t xml:space="preserve">To test how shifts in the dominant class of microbes in coral tissue interacted with the dominance-disease correlation, we repeated our previous correlations twice: once in coral genera that are </w:t>
-      </w:r>
-      <w:r>
-        <w:rPr>
-          <w:rFonts w:ascii="Cambria Math" w:hAnsi="Cambria Math" w:cs="Cambria Math"/>
-          <w:sz w:val="20"/>
-        </w:rPr>
-        <w:t>𝛼</w:t>
-      </w:r>
-      <w:r>
-        <w:rPr>
-          <w:rFonts w:ascii="Arial" w:hAnsi="Arial" w:cs="Arial"/>
-          <w:sz w:val="20"/>
-        </w:rPr>
-        <w:t>-proteobacteria dominated, and once in coral genera that are γ-proteobacteria dominated. Both datasets were visualized with ancestral state reconstruction (</w:t>
-      </w:r>
-      <w:r>
-        <w:rPr>
-          <w:rFonts w:ascii="Arial" w:hAnsi="Arial" w:cs="Arial"/>
-          <w:sz w:val="20"/>
-        </w:rPr>
-        <w:t>Figs.</w:t>
-      </w:r>
-      <w:r>
-        <w:rPr>
-          <w:rFonts w:ascii="Arial" w:hAnsi="Arial" w:cs="Arial"/>
+          <w:sz w:val="20"/>
+        </w:rPr>
+        <w:t xml:space="preserve">Beta diversity explains little variation in disease susceptibility. </w:t>
+      </w:r>
+      <w:r>
+        <w:rPr>
+          <w:rFonts w:ascii="Arial" w:hAnsi="Arial" w:cs="Arial"/>
+          <w:sz w:val="20"/>
+        </w:rPr>
+        <w:t xml:space="preserve">Animal microbiomes are often conceived of as having some compositions that are associated with health, and others that are </w:t>
+      </w:r>
+      <w:proofErr w:type="spellStart"/>
+      <w:r>
+        <w:rPr>
+          <w:rFonts w:ascii="Arial" w:hAnsi="Arial" w:cs="Arial"/>
+          <w:sz w:val="20"/>
+        </w:rPr>
+        <w:t>dysbiotic</w:t>
+      </w:r>
+      <w:proofErr w:type="spellEnd"/>
+      <w:r>
+        <w:rPr>
+          <w:rFonts w:ascii="Arial" w:hAnsi="Arial" w:cs="Arial"/>
+          <w:sz w:val="20"/>
+        </w:rPr>
+        <w:t xml:space="preserve"> or unhealthy. We sought to test whether this same microbiome beta-diversity framework could predict the extent to which healthy members of different coral taxa are vulnerable to disease. To do so,</w:t>
+      </w:r>
+      <w:r>
+        <w:rPr>
+          <w:rFonts w:ascii="Arial" w:hAnsi="Arial" w:cs="Arial"/>
+          <w:b/>
           <w:sz w:val="20"/>
         </w:rPr>
         <w:t xml:space="preserve"> </w:t>
@@ -461,28 +735,39 @@
           <w:rFonts w:ascii="Arial" w:hAnsi="Arial" w:cs="Arial"/>
           <w:sz w:val="20"/>
         </w:rPr>
-        <w:t>S</w:t>
-      </w:r>
-      <w:r>
-        <w:rPr>
-          <w:rFonts w:ascii="Arial" w:hAnsi="Arial" w:cs="Arial"/>
-          <w:sz w:val="20"/>
-        </w:rPr>
-        <w:t>2</w:t>
-      </w:r>
-      <w:r>
-        <w:rPr>
-          <w:rFonts w:ascii="Arial" w:hAnsi="Arial" w:cs="Arial"/>
-          <w:sz w:val="20"/>
-        </w:rPr>
-        <w:t>A, B</w:t>
-      </w:r>
-      <w:r>
-        <w:rPr>
-          <w:rFonts w:ascii="Arial" w:hAnsi="Arial" w:cs="Arial"/>
-          <w:sz w:val="20"/>
-        </w:rPr>
-        <w:t>). Correlations between microbiome dominance and disease were visually apparent only in reconstructions of the γ-proteobacteria dominated corals, and the dominance-disease correlation was far stronger in γ-proteobacteria dominated corals (PGLS: R</w:t>
+        <w:t xml:space="preserve">we correlated coral disease susceptibility against the top three principal coordinate (PC) axes from Weighted and Unweighted </w:t>
+      </w:r>
+      <w:proofErr w:type="spellStart"/>
+      <w:r>
+        <w:rPr>
+          <w:rFonts w:ascii="Arial" w:hAnsi="Arial" w:cs="Arial"/>
+          <w:sz w:val="20"/>
+        </w:rPr>
+        <w:t>UniFrac</w:t>
+      </w:r>
+      <w:proofErr w:type="spellEnd"/>
+      <w:r>
+        <w:rPr>
+          <w:rFonts w:ascii="Arial" w:hAnsi="Arial" w:cs="Arial"/>
+          <w:sz w:val="20"/>
+        </w:rPr>
+        <w:t xml:space="preserve"> analyses of microbiome beta-diversity. In contrast to the strong association between microbiome dominance and disease, microbial community composition had less pronounced associations with disease susceptibility. Weighted </w:t>
+      </w:r>
+      <w:proofErr w:type="spellStart"/>
+      <w:r>
+        <w:rPr>
+          <w:rFonts w:ascii="Arial" w:hAnsi="Arial" w:cs="Arial"/>
+          <w:sz w:val="20"/>
+        </w:rPr>
+        <w:t>UniFrac</w:t>
+      </w:r>
+      <w:proofErr w:type="spellEnd"/>
+      <w:r>
+        <w:rPr>
+          <w:rFonts w:ascii="Arial" w:hAnsi="Arial" w:cs="Arial"/>
+          <w:sz w:val="20"/>
+        </w:rPr>
+        <w:t xml:space="preserve"> PC axis 3 only nominally significantly correlated with disease susceptibility in all compartments, but this relationship did not remain significant after accounting for multiple comparisons (PGLS: R</w:t>
       </w:r>
       <w:r>
         <w:rPr>
@@ -490,85 +775,14 @@
           <w:sz w:val="20"/>
           <w:vertAlign w:val="superscript"/>
         </w:rPr>
-        <w:t>2</w:t>
-      </w:r>
-      <w:r>
-        <w:rPr>
-          <w:rFonts w:ascii="Arial" w:hAnsi="Arial" w:cs="Arial"/>
-          <w:sz w:val="20"/>
-        </w:rPr>
-        <w:t xml:space="preserve"> = 0.50, p = 0.0001, FDR q =0.003; Supplementary Data Table 3c), where dominance explained most (50%) of the variation in disease susceptibility. In contrast, </w:t>
-      </w:r>
-      <w:r>
-        <w:rPr>
-          <w:rFonts w:ascii="Cambria Math" w:hAnsi="Cambria Math" w:cs="Cambria Math"/>
-          <w:sz w:val="20"/>
-        </w:rPr>
-        <w:t>𝛼</w:t>
-      </w:r>
-      <w:r>
-        <w:rPr>
-          <w:rFonts w:ascii="Arial" w:hAnsi="Arial" w:cs="Arial"/>
-          <w:sz w:val="20"/>
-        </w:rPr>
-        <w:t>-proteobacteria dominated tissue microbiomes showed no discernable dominance-disease correlations either visually or statistically (PGLS: R</w:t>
-      </w:r>
-      <w:r>
-        <w:rPr>
-          <w:rFonts w:ascii="Arial" w:hAnsi="Arial" w:cs="Arial"/>
-          <w:sz w:val="20"/>
-          <w:vertAlign w:val="superscript"/>
-        </w:rPr>
-        <w:t>2</w:t>
-      </w:r>
-      <w:r>
-        <w:rPr>
-          <w:rFonts w:ascii="Arial" w:hAnsi="Arial" w:cs="Arial"/>
-          <w:sz w:val="20"/>
-        </w:rPr>
-        <w:t xml:space="preserve"> = 0.06, p = 0.31, FDR q = 0.81; Supplementary Data Table 3c). This suggested that overall dominance-disease correlations are unlikely to be driven by </w:t>
-      </w:r>
-      <w:r>
-        <w:rPr>
-          <w:rFonts w:ascii="Cambria Math" w:hAnsi="Cambria Math" w:cs="Cambria Math"/>
-          <w:sz w:val="20"/>
-        </w:rPr>
-        <w:t>𝛼</w:t>
-      </w:r>
-      <w:r>
-        <w:rPr>
-          <w:rFonts w:ascii="Arial" w:hAnsi="Arial" w:cs="Arial"/>
-          <w:sz w:val="20"/>
-        </w:rPr>
-        <w:t xml:space="preserve">-proteobacteria, but may be driven by γ-proteobacteria or specific taxa within this bacterial class. Critically, nothing about these results contradicts the possibility that some </w:t>
-      </w:r>
-      <w:r>
-        <w:rPr>
-          <w:rFonts w:ascii="Cambria Math" w:hAnsi="Cambria Math" w:cs="Cambria Math"/>
-          <w:sz w:val="20"/>
-        </w:rPr>
-        <w:t>𝛼</w:t>
-      </w:r>
-      <w:r>
-        <w:rPr>
-          <w:rFonts w:ascii="Arial" w:hAnsi="Arial" w:cs="Arial"/>
-          <w:sz w:val="20"/>
-        </w:rPr>
-        <w:t xml:space="preserve">-proteobacteria are coral pathogens, parasites, or opportunists (36). It merely suggests that in healthy corals, dominance by </w:t>
-      </w:r>
-      <w:r>
-        <w:rPr>
-          <w:rFonts w:ascii="Cambria Math" w:hAnsi="Cambria Math" w:cs="Cambria Math"/>
-          <w:sz w:val="20"/>
-        </w:rPr>
-        <w:t>𝛼</w:t>
-      </w:r>
-      <w:r>
-        <w:rPr>
-          <w:rFonts w:ascii="Arial" w:hAnsi="Arial" w:cs="Arial"/>
-          <w:sz w:val="20"/>
-        </w:rPr>
-        <w:t xml:space="preserve">-proteobacteria does not predict the overall level of disease susceptibility of coral genera, whereas dominance by one or more γ-proteobacteria does. </w:t>
+        <w:t xml:space="preserve">2 </w:t>
+      </w:r>
+      <w:r>
+        <w:rPr>
+          <w:rFonts w:ascii="Arial" w:hAnsi="Arial" w:cs="Arial"/>
+          <w:sz w:val="20"/>
+        </w:rPr>
+        <w:t xml:space="preserve">= 0.26, p = 0.04, FDR q = 0.90; Supplementary Data Table 4).  </w:t>
       </w:r>
     </w:p>
     <w:p>
@@ -649,13 +863,41 @@
         </w:rPr>
         <w:t xml:space="preserve">The abundance of bacterial groups containing prominent putative bacterial pathogens (such as </w:t>
       </w:r>
-      <w:r>
-        <w:rPr>
-          <w:rFonts w:ascii="Arial" w:hAnsi="Arial" w:cs="Arial"/>
-          <w:i/>
-          <w:sz w:val="20"/>
-        </w:rPr>
-        <w:t xml:space="preserve">Vibrionales, Nostocales </w:t>
+      <w:proofErr w:type="spellStart"/>
+      <w:r>
+        <w:rPr>
+          <w:rFonts w:ascii="Arial" w:hAnsi="Arial" w:cs="Arial"/>
+          <w:i/>
+          <w:sz w:val="20"/>
+        </w:rPr>
+        <w:t>Vibrionales</w:t>
+      </w:r>
+      <w:proofErr w:type="spellEnd"/>
+      <w:r>
+        <w:rPr>
+          <w:rFonts w:ascii="Arial" w:hAnsi="Arial" w:cs="Arial"/>
+          <w:i/>
+          <w:sz w:val="20"/>
+        </w:rPr>
+        <w:t xml:space="preserve">, </w:t>
+      </w:r>
+      <w:proofErr w:type="spellStart"/>
+      <w:r>
+        <w:rPr>
+          <w:rFonts w:ascii="Arial" w:hAnsi="Arial" w:cs="Arial"/>
+          <w:i/>
+          <w:sz w:val="20"/>
+        </w:rPr>
+        <w:t>Nostocales</w:t>
+      </w:r>
+      <w:proofErr w:type="spellEnd"/>
+      <w:r>
+        <w:rPr>
+          <w:rFonts w:ascii="Arial" w:hAnsi="Arial" w:cs="Arial"/>
+          <w:i/>
+          <w:sz w:val="20"/>
+        </w:rPr>
+        <w:t xml:space="preserve"> </w:t>
       </w:r>
       <w:r>
         <w:rPr>
@@ -664,6 +906,7 @@
         </w:rPr>
         <w:t xml:space="preserve">or </w:t>
       </w:r>
+      <w:proofErr w:type="spellStart"/>
       <w:r>
         <w:rPr>
           <w:rFonts w:ascii="Arial" w:hAnsi="Arial" w:cs="Arial"/>
@@ -672,6 +915,7 @@
         </w:rPr>
         <w:t>Rickettsiales</w:t>
       </w:r>
+      <w:proofErr w:type="spellEnd"/>
       <w:r>
         <w:rPr>
           <w:rFonts w:ascii="Arial" w:hAnsi="Arial" w:cs="Arial"/>
@@ -769,6 +1013,7 @@
         </w:rPr>
         <w:t xml:space="preserve">showed far stronger correlations with disease than other microbes in tissue, mucus, and all compartments together. One additional dominant genus in coral skeleton, </w:t>
       </w:r>
+      <w:proofErr w:type="spellStart"/>
       <w:r>
         <w:rPr>
           <w:rFonts w:ascii="Arial" w:hAnsi="Arial" w:cs="Arial"/>
@@ -777,12 +1022,29 @@
         </w:rPr>
         <w:t>Paramaledivibacter</w:t>
       </w:r>
-      <w:r>
-        <w:rPr>
-          <w:rFonts w:ascii="Arial" w:hAnsi="Arial" w:cs="Arial"/>
-          <w:sz w:val="20"/>
-        </w:rPr>
-        <w:t xml:space="preserve"> (Phylum Firmicutes/Bacillota), also correlated with disease susceptibility, though this correlation was only nominally significant (PGLS: R</w:t>
+      <w:proofErr w:type="spellEnd"/>
+      <w:r>
+        <w:rPr>
+          <w:rFonts w:ascii="Arial" w:hAnsi="Arial" w:cs="Arial"/>
+          <w:sz w:val="20"/>
+        </w:rPr>
+        <w:t xml:space="preserve"> (Phylum Firmicutes/</w:t>
+      </w:r>
+      <w:proofErr w:type="spellStart"/>
+      <w:r>
+        <w:rPr>
+          <w:rFonts w:ascii="Arial" w:hAnsi="Arial" w:cs="Arial"/>
+          <w:sz w:val="20"/>
+        </w:rPr>
+        <w:t>Bacillota</w:t>
+      </w:r>
+      <w:proofErr w:type="spellEnd"/>
+      <w:r>
+        <w:rPr>
+          <w:rFonts w:ascii="Arial" w:hAnsi="Arial" w:cs="Arial"/>
+          <w:sz w:val="20"/>
+        </w:rPr>
+        <w:t>), also correlated with disease susceptibility, though this correlation was only nominally significant (PGLS: R</w:t>
       </w:r>
       <w:r>
         <w:rPr>
@@ -886,15 +1148,7 @@
           <w:rFonts w:ascii="Arial" w:hAnsi="Arial" w:cs="Arial"/>
           <w:sz w:val="20"/>
         </w:rPr>
-        <w:t xml:space="preserve"> = </w:t>
-      </w:r>
-      <w:r>
-        <w:rPr>
-          <w:rFonts w:ascii="Arial" w:hAnsi="Arial" w:cs="Arial"/>
-          <w:sz w:val="20"/>
-        </w:rPr>
-        <w:lastRenderedPageBreak/>
-        <w:t xml:space="preserve">0.04, p = 0.23, FDR q = 0.95). No other lineages showed significant associations with disease after correction for multiple comparisons. Thus, even considering only coral genera that host </w:t>
+        <w:t xml:space="preserve"> = 0.04, p = 0.23, FDR q = 0.95). No other lineages showed significant associations with disease after correction for multiple comparisons. Thus, even considering only coral genera that host </w:t>
       </w:r>
       <w:r>
         <w:rPr>
@@ -957,8 +1211,41 @@
           <w:rFonts w:ascii="Arial" w:hAnsi="Arial" w:cs="Arial"/>
           <w:sz w:val="20"/>
         </w:rPr>
-        <w:t xml:space="preserve">and growth rate by examining whether other dominant microbes had similar associations with changes in coral growth rate over evolution (Supplementary Data Table 9a, b, Fig. S3). This analysis revealed several other microbes whose relative abundance in corals where they were present (i.e., excluding zero counts) correlated with coral growth rate. Uncultured Rhodospirillales in family Terasakiellaceae (phylum: Proteobacteria) were strongly and positively correlated with growth in all compartments. Conversely, the relative abundance of </w:t>
-      </w:r>
+        <w:t xml:space="preserve">and growth rate by examining whether other dominant microbes had similar associations with changes in coral growth rate over evolution (Supplementary Data Table 9a, b, Fig. S3). This analysis revealed several other microbes whose relative abundance in corals where they were present (i.e., excluding zero counts) correlated with coral growth rate. Uncultured </w:t>
+      </w:r>
+      <w:proofErr w:type="spellStart"/>
+      <w:r>
+        <w:rPr>
+          <w:rFonts w:ascii="Arial" w:hAnsi="Arial" w:cs="Arial"/>
+          <w:sz w:val="20"/>
+        </w:rPr>
+        <w:t>Rhodospirillales</w:t>
+      </w:r>
+      <w:proofErr w:type="spellEnd"/>
+      <w:r>
+        <w:rPr>
+          <w:rFonts w:ascii="Arial" w:hAnsi="Arial" w:cs="Arial"/>
+          <w:sz w:val="20"/>
+        </w:rPr>
+        <w:t xml:space="preserve"> in family </w:t>
+      </w:r>
+      <w:proofErr w:type="spellStart"/>
+      <w:r>
+        <w:rPr>
+          <w:rFonts w:ascii="Arial" w:hAnsi="Arial" w:cs="Arial"/>
+          <w:sz w:val="20"/>
+        </w:rPr>
+        <w:t>Terasakiellaceae</w:t>
+      </w:r>
+      <w:proofErr w:type="spellEnd"/>
+      <w:r>
+        <w:rPr>
+          <w:rFonts w:ascii="Arial" w:hAnsi="Arial" w:cs="Arial"/>
+          <w:sz w:val="20"/>
+        </w:rPr>
+        <w:t xml:space="preserve"> (phylum: Proteobacteria) were strongly and positively correlated with growth in all compartments. Conversely, the relative abundance of </w:t>
+      </w:r>
+      <w:proofErr w:type="spellStart"/>
       <w:r>
         <w:rPr>
           <w:rFonts w:ascii="Arial" w:hAnsi="Arial" w:cs="Arial"/>
@@ -966,15 +1253,9 @@
           <w:iCs/>
           <w:sz w:val="20"/>
         </w:rPr>
-        <w:t xml:space="preserve">Candidatus </w:t>
-      </w:r>
-      <w:r>
-        <w:rPr>
-          <w:rFonts w:ascii="Arial" w:hAnsi="Arial" w:cs="Arial"/>
-          <w:sz w:val="20"/>
-        </w:rPr>
-        <w:t xml:space="preserve">Nitrosopumilis (phylum: Thaumarchaeota) overall or in coral tissue was negatively correlated with growth rate. Finally, the relative abundance of </w:t>
-      </w:r>
+        <w:t>Candidatus</w:t>
+      </w:r>
+      <w:proofErr w:type="spellEnd"/>
       <w:r>
         <w:rPr>
           <w:rFonts w:ascii="Arial" w:hAnsi="Arial" w:cs="Arial"/>
@@ -982,7 +1263,59 @@
           <w:iCs/>
           <w:sz w:val="20"/>
         </w:rPr>
-        <w:t xml:space="preserve">Enhydrobacter </w:t>
+        <w:t xml:space="preserve"> </w:t>
+      </w:r>
+      <w:proofErr w:type="spellStart"/>
+      <w:r>
+        <w:rPr>
+          <w:rFonts w:ascii="Arial" w:hAnsi="Arial" w:cs="Arial"/>
+          <w:sz w:val="20"/>
+        </w:rPr>
+        <w:t>Nitrosopumilis</w:t>
+      </w:r>
+      <w:proofErr w:type="spellEnd"/>
+      <w:r>
+        <w:rPr>
+          <w:rFonts w:ascii="Arial" w:hAnsi="Arial" w:cs="Arial"/>
+          <w:sz w:val="20"/>
+        </w:rPr>
+        <w:t xml:space="preserve"> (phylum: </w:t>
+      </w:r>
+      <w:proofErr w:type="spellStart"/>
+      <w:r>
+        <w:rPr>
+          <w:rFonts w:ascii="Arial" w:hAnsi="Arial" w:cs="Arial"/>
+          <w:sz w:val="20"/>
+        </w:rPr>
+        <w:t>Thaumarchaeota</w:t>
+      </w:r>
+      <w:proofErr w:type="spellEnd"/>
+      <w:r>
+        <w:rPr>
+          <w:rFonts w:ascii="Arial" w:hAnsi="Arial" w:cs="Arial"/>
+          <w:sz w:val="20"/>
+        </w:rPr>
+        <w:t xml:space="preserve">) overall or in coral tissue was negatively correlated with growth rate. Finally, the relative abundance of </w:t>
+      </w:r>
+      <w:proofErr w:type="spellStart"/>
+      <w:r>
+        <w:rPr>
+          <w:rFonts w:ascii="Arial" w:hAnsi="Arial" w:cs="Arial"/>
+          <w:i/>
+          <w:iCs/>
+          <w:sz w:val="20"/>
+        </w:rPr>
+        <w:t>Enhydrobacter</w:t>
+      </w:r>
+      <w:proofErr w:type="spellEnd"/>
+      <w:r>
+        <w:rPr>
+          <w:rFonts w:ascii="Arial" w:hAnsi="Arial" w:cs="Arial"/>
+          <w:i/>
+          <w:iCs/>
+          <w:sz w:val="20"/>
+        </w:rPr>
+        <w:t xml:space="preserve"> </w:t>
       </w:r>
       <w:r>
         <w:rPr>
@@ -1020,7 +1353,23 @@
           <w:rFonts w:ascii="Arial" w:hAnsi="Arial" w:cs="Arial"/>
           <w:sz w:val="20"/>
         </w:rPr>
-        <w:t xml:space="preserve">specific analysis, we repeated these tests including zero counts in order to account for both initial establishment and later increases or reductions in abundance (rather than changes in abundance only). The results were similar, except that </w:t>
+        <w:t xml:space="preserve">specific analysis, we repeated these tests including zero counts </w:t>
+      </w:r>
+      <w:proofErr w:type="gramStart"/>
+      <w:r>
+        <w:rPr>
+          <w:rFonts w:ascii="Arial" w:hAnsi="Arial" w:cs="Arial"/>
+          <w:sz w:val="20"/>
+        </w:rPr>
+        <w:t>in order to</w:t>
+      </w:r>
+      <w:proofErr w:type="gramEnd"/>
+      <w:r>
+        <w:rPr>
+          <w:rFonts w:ascii="Arial" w:hAnsi="Arial" w:cs="Arial"/>
+          <w:sz w:val="20"/>
+        </w:rPr>
+        <w:t xml:space="preserve"> account for both initial establishment and later increases or reductions in abundance (rather than changes in abundance only). The results were similar, except that </w:t>
       </w:r>
       <w:r>
         <w:rPr>
@@ -1036,7 +1385,23 @@
           <w:rFonts w:ascii="Arial" w:hAnsi="Arial" w:cs="Arial"/>
           <w:sz w:val="20"/>
         </w:rPr>
-        <w:t xml:space="preserve">in mucus and uncultured Myxococcales in skeleton were significantly associated with growth rate, while </w:t>
+        <w:t xml:space="preserve">in mucus and uncultured </w:t>
+      </w:r>
+      <w:proofErr w:type="spellStart"/>
+      <w:r>
+        <w:rPr>
+          <w:rFonts w:ascii="Arial" w:hAnsi="Arial" w:cs="Arial"/>
+          <w:sz w:val="20"/>
+        </w:rPr>
+        <w:t>Myxococcales</w:t>
+      </w:r>
+      <w:proofErr w:type="spellEnd"/>
+      <w:r>
+        <w:rPr>
+          <w:rFonts w:ascii="Arial" w:hAnsi="Arial" w:cs="Arial"/>
+          <w:sz w:val="20"/>
+        </w:rPr>
+        <w:t xml:space="preserve"> in skeleton were significantly associated with growth rate, while </w:t>
       </w:r>
       <w:r>
         <w:rPr>
@@ -1054,6 +1419,7 @@
         </w:rPr>
         <w:t xml:space="preserve">and </w:t>
       </w:r>
+      <w:proofErr w:type="spellStart"/>
       <w:r>
         <w:rPr>
           <w:rFonts w:ascii="Arial" w:hAnsi="Arial" w:cs="Arial"/>
@@ -1061,7 +1427,17 @@
           <w:iCs/>
           <w:sz w:val="20"/>
         </w:rPr>
-        <w:t xml:space="preserve">Enhydrobacter </w:t>
+        <w:t>Enhydrobacter</w:t>
+      </w:r>
+      <w:proofErr w:type="spellEnd"/>
+      <w:r>
+        <w:rPr>
+          <w:rFonts w:ascii="Arial" w:hAnsi="Arial" w:cs="Arial"/>
+          <w:i/>
+          <w:iCs/>
+          <w:sz w:val="20"/>
+        </w:rPr>
+        <w:t xml:space="preserve"> </w:t>
       </w:r>
       <w:r>
         <w:rPr>
@@ -1356,13 +1732,23 @@
         </w:rPr>
         <w:t xml:space="preserve">, </w:t>
       </w:r>
+      <w:proofErr w:type="spellStart"/>
       <w:r>
         <w:rPr>
           <w:rFonts w:ascii="Arial" w:hAnsi="Arial" w:cs="Arial"/>
           <w:color w:val="000000"/>
           <w:sz w:val="20"/>
         </w:rPr>
-        <w:t>Ayọmikun O. Akinrinade</w:t>
+        <w:t>Ayọmikun</w:t>
+      </w:r>
+      <w:proofErr w:type="spellEnd"/>
+      <w:r>
+        <w:rPr>
+          <w:rFonts w:ascii="Arial" w:hAnsi="Arial" w:cs="Arial"/>
+          <w:color w:val="000000"/>
+          <w:sz w:val="20"/>
+        </w:rPr>
+        <w:t xml:space="preserve"> O. Akinrinade</w:t>
       </w:r>
       <w:r>
         <w:rPr>
@@ -1586,13 +1972,23 @@
         </w:rPr>
         <w:t xml:space="preserve">, </w:t>
       </w:r>
+      <w:proofErr w:type="spellStart"/>
       <w:r>
         <w:rPr>
           <w:rFonts w:ascii="Arial" w:hAnsi="Arial" w:cs="Arial"/>
           <w:color w:val="000000"/>
           <w:sz w:val="20"/>
         </w:rPr>
-        <w:t>Joleah B. Lamb</w:t>
+        <w:t>Joleah</w:t>
+      </w:r>
+      <w:proofErr w:type="spellEnd"/>
+      <w:r>
+        <w:rPr>
+          <w:rFonts w:ascii="Arial" w:hAnsi="Arial" w:cs="Arial"/>
+          <w:color w:val="000000"/>
+          <w:sz w:val="20"/>
+        </w:rPr>
+        <w:t xml:space="preserve"> B. Lamb</w:t>
       </w:r>
       <w:r>
         <w:rPr>
@@ -2223,8 +2619,17 @@
           <w:rFonts w:ascii="Arial" w:hAnsi="Arial" w:cs="Arial"/>
           <w:sz w:val="20"/>
         </w:rPr>
-        <w:t>Jesse R. Zaneveld</w:t>
-      </w:r>
+        <w:t xml:space="preserve">Jesse R. </w:t>
+      </w:r>
+      <w:proofErr w:type="spellStart"/>
+      <w:r>
+        <w:rPr>
+          <w:rFonts w:ascii="Arial" w:hAnsi="Arial" w:cs="Arial"/>
+          <w:sz w:val="20"/>
+        </w:rPr>
+        <w:t>Zaneveld</w:t>
+      </w:r>
+      <w:proofErr w:type="spellEnd"/>
     </w:p>
     <w:p>
       <w:pPr>
@@ -2588,7 +2993,27 @@
           <w:sz w:val="20"/>
           <w:szCs w:val="20"/>
         </w:rPr>
-        <w:t>Ancestral state reconstructions mirroring disease susceptibility and microbial dominance of A) Alphaproteobacteria only and B) Gammaproteobacteria only.</w:t>
+        <w:t xml:space="preserve">Ancestral state reconstructions mirroring disease susceptibility and microbial dominance of A) Alphaproteobacteria only and B) </w:t>
+      </w:r>
+      <w:proofErr w:type="spellStart"/>
+      <w:r>
+        <w:rPr>
+          <w:rFonts w:ascii="Arial" w:hAnsi="Arial" w:cs="Arial"/>
+          <w:b w:val="0"/>
+          <w:sz w:val="20"/>
+          <w:szCs w:val="20"/>
+        </w:rPr>
+        <w:t>Gammaproteobacteria</w:t>
+      </w:r>
+      <w:proofErr w:type="spellEnd"/>
+      <w:r>
+        <w:rPr>
+          <w:rFonts w:ascii="Arial" w:hAnsi="Arial" w:cs="Arial"/>
+          <w:b w:val="0"/>
+          <w:sz w:val="20"/>
+          <w:szCs w:val="20"/>
+        </w:rPr>
+        <w:t xml:space="preserve"> only.</w:t>
       </w:r>
     </w:p>
     <w:p>
@@ -2780,7 +3205,7 @@
         </w:rPr>
         <w:lastRenderedPageBreak/>
         <w:drawing>
-          <wp:inline distT="0" distB="0" distL="0" distR="0" wp14:anchorId="3B9CC39E" wp14:editId="6C17A8D2">
+          <wp:inline distT="0" distB="0" distL="0" distR="0" wp14:anchorId="3B9CC39E" wp14:editId="6F7B98BB">
             <wp:extent cx="5334000" cy="6426200"/>
             <wp:effectExtent l="0" t="0" r="0" b="0"/>
             <wp:docPr id="9" name="Picture 9"/>
@@ -2910,7 +3335,7 @@
 </file>
 
 <file path=word/endnotes.xml><?xml version="1.0" encoding="utf-8"?>
-<w:endnotes xmlns:wpc="http://schemas.microsoft.com/office/word/2010/wordprocessingCanvas" xmlns:cx="http://schemas.microsoft.com/office/drawing/2014/chartex" xmlns:cx1="http://schemas.microsoft.com/office/drawing/2015/9/8/chartex" xmlns:cx2="http://schemas.microsoft.com/office/drawing/2015/10/21/chartex" xmlns:cx3="http://schemas.microsoft.com/office/drawing/2016/5/9/chartex" xmlns:cx4="http://schemas.microsoft.com/office/drawing/2016/5/10/chartex" xmlns:cx5="http://schemas.microsoft.com/office/drawing/2016/5/11/chartex" xmlns:cx6="http://schemas.microsoft.com/office/drawing/2016/5/12/chartex" xmlns:cx7="http://schemas.microsoft.com/office/drawing/2016/5/13/chartex" xmlns:cx8="http://schemas.microsoft.com/office/drawing/2016/5/14/chartex" xmlns:mc="http://schemas.openxmlformats.org/markup-compatibility/2006" xmlns:aink="http://schemas.microsoft.com/office/drawing/2016/ink" xmlns:am3d="http://schemas.microsoft.com/office/drawing/2017/model3d" xmlns:o="urn:schemas-microsoft-com:office:office" xmlns:oel="http://schemas.microsoft.com/office/2019/extlst" xmlns:r="http://schemas.openxmlformats.org/officeDocument/2006/relationships" xmlns:m="http://schemas.openxmlformats.org/officeDocument/2006/math" xmlns:v="urn:schemas-microsoft-com:vml" xmlns:wp14="http://schemas.microsoft.com/office/word/2010/wordprocessingDrawing" xmlns:wp="http://schemas.openxmlformats.org/drawingml/2006/wordprocessingDrawing" xmlns:w10="urn:schemas-microsoft-com:office:word" xmlns:w="http://schemas.openxmlformats.org/wordprocessingml/2006/main" xmlns:w14="http://schemas.microsoft.com/office/word/2010/wordml" xmlns:w15="http://schemas.microsoft.com/office/word/2012/wordml" xmlns:w16cex="http://schemas.microsoft.com/office/word/2018/wordml/cex" xmlns:w16cid="http://schemas.microsoft.com/office/word/2016/wordml/cid" xmlns:w16="http://schemas.microsoft.com/office/word/2018/wordml" xmlns:w16du="http://schemas.microsoft.com/office/word/2023/wordml/word16du" xmlns:w16sdtdh="http://schemas.microsoft.com/office/word/2020/wordml/sdtdatahash" xmlns:w16se="http://schemas.microsoft.com/office/word/2015/wordml/symex" xmlns:wpg="http://schemas.microsoft.com/office/word/2010/wordprocessingGroup" xmlns:wpi="http://schemas.microsoft.com/office/word/2010/wordprocessingInk" xmlns:wne="http://schemas.microsoft.com/office/word/2006/wordml" xmlns:wps="http://schemas.microsoft.com/office/word/2010/wordprocessingShape" mc:Ignorable="w14 w15 w16se w16cid w16 w16cex w16sdtdh wp14">
+<w:endnotes xmlns:wpc="http://schemas.microsoft.com/office/word/2010/wordprocessingCanvas" xmlns:cx="http://schemas.microsoft.com/office/drawing/2014/chartex" xmlns:cx1="http://schemas.microsoft.com/office/drawing/2015/9/8/chartex" xmlns:cx2="http://schemas.microsoft.com/office/drawing/2015/10/21/chartex" xmlns:cx3="http://schemas.microsoft.com/office/drawing/2016/5/9/chartex" xmlns:cx4="http://schemas.microsoft.com/office/drawing/2016/5/10/chartex" xmlns:cx5="http://schemas.microsoft.com/office/drawing/2016/5/11/chartex" xmlns:cx6="http://schemas.microsoft.com/office/drawing/2016/5/12/chartex" xmlns:cx7="http://schemas.microsoft.com/office/drawing/2016/5/13/chartex" xmlns:cx8="http://schemas.microsoft.com/office/drawing/2016/5/14/chartex" xmlns:mc="http://schemas.openxmlformats.org/markup-compatibility/2006" xmlns:aink="http://schemas.microsoft.com/office/drawing/2016/ink" xmlns:am3d="http://schemas.microsoft.com/office/drawing/2017/model3d" xmlns:o="urn:schemas-microsoft-com:office:office" xmlns:oel="http://schemas.microsoft.com/office/2019/extlst" xmlns:r="http://schemas.openxmlformats.org/officeDocument/2006/relationships" xmlns:m="http://schemas.openxmlformats.org/officeDocument/2006/math" xmlns:v="urn:schemas-microsoft-com:vml" xmlns:wp14="http://schemas.microsoft.com/office/word/2010/wordprocessingDrawing" xmlns:wp="http://schemas.openxmlformats.org/drawingml/2006/wordprocessingDrawing" xmlns:w10="urn:schemas-microsoft-com:office:word" xmlns:w="http://schemas.openxmlformats.org/wordprocessingml/2006/main" xmlns:w14="http://schemas.microsoft.com/office/word/2010/wordml" xmlns:w15="http://schemas.microsoft.com/office/word/2012/wordml" xmlns:w16cex="http://schemas.microsoft.com/office/word/2018/wordml/cex" xmlns:w16cid="http://schemas.microsoft.com/office/word/2016/wordml/cid" xmlns:w16="http://schemas.microsoft.com/office/word/2018/wordml" xmlns:w16sdtdh="http://schemas.microsoft.com/office/word/2020/wordml/sdtdatahash" xmlns:w16se="http://schemas.microsoft.com/office/word/2015/wordml/symex" xmlns:wpg="http://schemas.microsoft.com/office/word/2010/wordprocessingGroup" xmlns:wpi="http://schemas.microsoft.com/office/word/2010/wordprocessingInk" xmlns:wne="http://schemas.microsoft.com/office/word/2006/wordml" xmlns:wps="http://schemas.microsoft.com/office/word/2010/wordprocessingShape" mc:Ignorable="w14 w15 w16se w16cid w16 w16cex w16sdtdh wp14">
   <w:endnote w:type="separator" w:id="-1">
     <w:p>
       <w:r>
@@ -2929,7 +3354,7 @@
 </file>
 
 <file path=word/footer1.xml><?xml version="1.0" encoding="utf-8"?>
-<w:ftr xmlns:wpc="http://schemas.microsoft.com/office/word/2010/wordprocessingCanvas" xmlns:cx="http://schemas.microsoft.com/office/drawing/2014/chartex" xmlns:cx1="http://schemas.microsoft.com/office/drawing/2015/9/8/chartex" xmlns:cx2="http://schemas.microsoft.com/office/drawing/2015/10/21/chartex" xmlns:cx3="http://schemas.microsoft.com/office/drawing/2016/5/9/chartex" xmlns:cx4="http://schemas.microsoft.com/office/drawing/2016/5/10/chartex" xmlns:cx5="http://schemas.microsoft.com/office/drawing/2016/5/11/chartex" xmlns:cx6="http://schemas.microsoft.com/office/drawing/2016/5/12/chartex" xmlns:cx7="http://schemas.microsoft.com/office/drawing/2016/5/13/chartex" xmlns:cx8="http://schemas.microsoft.com/office/drawing/2016/5/14/chartex" xmlns:mc="http://schemas.openxmlformats.org/markup-compatibility/2006" xmlns:aink="http://schemas.microsoft.com/office/drawing/2016/ink" xmlns:am3d="http://schemas.microsoft.com/office/drawing/2017/model3d" xmlns:o="urn:schemas-microsoft-com:office:office" xmlns:oel="http://schemas.microsoft.com/office/2019/extlst" xmlns:r="http://schemas.openxmlformats.org/officeDocument/2006/relationships" xmlns:m="http://schemas.openxmlformats.org/officeDocument/2006/math" xmlns:v="urn:schemas-microsoft-com:vml" xmlns:wp14="http://schemas.microsoft.com/office/word/2010/wordprocessingDrawing" xmlns:wp="http://schemas.openxmlformats.org/drawingml/2006/wordprocessingDrawing" xmlns:w10="urn:schemas-microsoft-com:office:word" xmlns:w="http://schemas.openxmlformats.org/wordprocessingml/2006/main" xmlns:w14="http://schemas.microsoft.com/office/word/2010/wordml" xmlns:w15="http://schemas.microsoft.com/office/word/2012/wordml" xmlns:w16cex="http://schemas.microsoft.com/office/word/2018/wordml/cex" xmlns:w16cid="http://schemas.microsoft.com/office/word/2016/wordml/cid" xmlns:w16="http://schemas.microsoft.com/office/word/2018/wordml" xmlns:w16du="http://schemas.microsoft.com/office/word/2023/wordml/word16du" xmlns:w16sdtdh="http://schemas.microsoft.com/office/word/2020/wordml/sdtdatahash" xmlns:w16se="http://schemas.microsoft.com/office/word/2015/wordml/symex" xmlns:wpg="http://schemas.microsoft.com/office/word/2010/wordprocessingGroup" xmlns:wpi="http://schemas.microsoft.com/office/word/2010/wordprocessingInk" xmlns:wne="http://schemas.microsoft.com/office/word/2006/wordml" xmlns:wps="http://schemas.microsoft.com/office/word/2010/wordprocessingShape" mc:Ignorable="w14 w15 w16se w16cid w16 w16cex w16sdtdh wp14">
+<w:ftr xmlns:wpc="http://schemas.microsoft.com/office/word/2010/wordprocessingCanvas" xmlns:cx="http://schemas.microsoft.com/office/drawing/2014/chartex" xmlns:cx1="http://schemas.microsoft.com/office/drawing/2015/9/8/chartex" xmlns:cx2="http://schemas.microsoft.com/office/drawing/2015/10/21/chartex" xmlns:cx3="http://schemas.microsoft.com/office/drawing/2016/5/9/chartex" xmlns:cx4="http://schemas.microsoft.com/office/drawing/2016/5/10/chartex" xmlns:cx5="http://schemas.microsoft.com/office/drawing/2016/5/11/chartex" xmlns:cx6="http://schemas.microsoft.com/office/drawing/2016/5/12/chartex" xmlns:cx7="http://schemas.microsoft.com/office/drawing/2016/5/13/chartex" xmlns:cx8="http://schemas.microsoft.com/office/drawing/2016/5/14/chartex" xmlns:mc="http://schemas.openxmlformats.org/markup-compatibility/2006" xmlns:aink="http://schemas.microsoft.com/office/drawing/2016/ink" xmlns:am3d="http://schemas.microsoft.com/office/drawing/2017/model3d" xmlns:o="urn:schemas-microsoft-com:office:office" xmlns:oel="http://schemas.microsoft.com/office/2019/extlst" xmlns:r="http://schemas.openxmlformats.org/officeDocument/2006/relationships" xmlns:m="http://schemas.openxmlformats.org/officeDocument/2006/math" xmlns:v="urn:schemas-microsoft-com:vml" xmlns:wp14="http://schemas.microsoft.com/office/word/2010/wordprocessingDrawing" xmlns:wp="http://schemas.openxmlformats.org/drawingml/2006/wordprocessingDrawing" xmlns:w10="urn:schemas-microsoft-com:office:word" xmlns:w="http://schemas.openxmlformats.org/wordprocessingml/2006/main" xmlns:w14="http://schemas.microsoft.com/office/word/2010/wordml" xmlns:w15="http://schemas.microsoft.com/office/word/2012/wordml" xmlns:w16cex="http://schemas.microsoft.com/office/word/2018/wordml/cex" xmlns:w16cid="http://schemas.microsoft.com/office/word/2016/wordml/cid" xmlns:w16="http://schemas.microsoft.com/office/word/2018/wordml" xmlns:w16sdtdh="http://schemas.microsoft.com/office/word/2020/wordml/sdtdatahash" xmlns:w16se="http://schemas.microsoft.com/office/word/2015/wordml/symex" xmlns:wpg="http://schemas.microsoft.com/office/word/2010/wordprocessingGroup" xmlns:wpi="http://schemas.microsoft.com/office/word/2010/wordprocessingInk" xmlns:wne="http://schemas.microsoft.com/office/word/2006/wordml" xmlns:wps="http://schemas.microsoft.com/office/word/2010/wordprocessingShape" mc:Ignorable="w14 w15 w16se w16cid w16 w16cex w16sdtdh wp14">
   <w:p>
     <w:pPr>
       <w:pStyle w:val="Footer"/>
@@ -2963,7 +3388,7 @@
 </file>
 
 <file path=word/footnotes.xml><?xml version="1.0" encoding="utf-8"?>
-<w:footnotes xmlns:wpc="http://schemas.microsoft.com/office/word/2010/wordprocessingCanvas" xmlns:cx="http://schemas.microsoft.com/office/drawing/2014/chartex" xmlns:cx1="http://schemas.microsoft.com/office/drawing/2015/9/8/chartex" xmlns:cx2="http://schemas.microsoft.com/office/drawing/2015/10/21/chartex" xmlns:cx3="http://schemas.microsoft.com/office/drawing/2016/5/9/chartex" xmlns:cx4="http://schemas.microsoft.com/office/drawing/2016/5/10/chartex" xmlns:cx5="http://schemas.microsoft.com/office/drawing/2016/5/11/chartex" xmlns:cx6="http://schemas.microsoft.com/office/drawing/2016/5/12/chartex" xmlns:cx7="http://schemas.microsoft.com/office/drawing/2016/5/13/chartex" xmlns:cx8="http://schemas.microsoft.com/office/drawing/2016/5/14/chartex" xmlns:mc="http://schemas.openxmlformats.org/markup-compatibility/2006" xmlns:aink="http://schemas.microsoft.com/office/drawing/2016/ink" xmlns:am3d="http://schemas.microsoft.com/office/drawing/2017/model3d" xmlns:o="urn:schemas-microsoft-com:office:office" xmlns:oel="http://schemas.microsoft.com/office/2019/extlst" xmlns:r="http://schemas.openxmlformats.org/officeDocument/2006/relationships" xmlns:m="http://schemas.openxmlformats.org/officeDocument/2006/math" xmlns:v="urn:schemas-microsoft-com:vml" xmlns:wp14="http://schemas.microsoft.com/office/word/2010/wordprocessingDrawing" xmlns:wp="http://schemas.openxmlformats.org/drawingml/2006/wordprocessingDrawing" xmlns:w10="urn:schemas-microsoft-com:office:word" xmlns:w="http://schemas.openxmlformats.org/wordprocessingml/2006/main" xmlns:w14="http://schemas.microsoft.com/office/word/2010/wordml" xmlns:w15="http://schemas.microsoft.com/office/word/2012/wordml" xmlns:w16cex="http://schemas.microsoft.com/office/word/2018/wordml/cex" xmlns:w16cid="http://schemas.microsoft.com/office/word/2016/wordml/cid" xmlns:w16="http://schemas.microsoft.com/office/word/2018/wordml" xmlns:w16du="http://schemas.microsoft.com/office/word/2023/wordml/word16du" xmlns:w16sdtdh="http://schemas.microsoft.com/office/word/2020/wordml/sdtdatahash" xmlns:w16se="http://schemas.microsoft.com/office/word/2015/wordml/symex" xmlns:wpg="http://schemas.microsoft.com/office/word/2010/wordprocessingGroup" xmlns:wpi="http://schemas.microsoft.com/office/word/2010/wordprocessingInk" xmlns:wne="http://schemas.microsoft.com/office/word/2006/wordml" xmlns:wps="http://schemas.microsoft.com/office/word/2010/wordprocessingShape" mc:Ignorable="w14 w15 w16se w16cid w16 w16cex w16sdtdh wp14">
+<w:footnotes xmlns:wpc="http://schemas.microsoft.com/office/word/2010/wordprocessingCanvas" xmlns:cx="http://schemas.microsoft.com/office/drawing/2014/chartex" xmlns:cx1="http://schemas.microsoft.com/office/drawing/2015/9/8/chartex" xmlns:cx2="http://schemas.microsoft.com/office/drawing/2015/10/21/chartex" xmlns:cx3="http://schemas.microsoft.com/office/drawing/2016/5/9/chartex" xmlns:cx4="http://schemas.microsoft.com/office/drawing/2016/5/10/chartex" xmlns:cx5="http://schemas.microsoft.com/office/drawing/2016/5/11/chartex" xmlns:cx6="http://schemas.microsoft.com/office/drawing/2016/5/12/chartex" xmlns:cx7="http://schemas.microsoft.com/office/drawing/2016/5/13/chartex" xmlns:cx8="http://schemas.microsoft.com/office/drawing/2016/5/14/chartex" xmlns:mc="http://schemas.openxmlformats.org/markup-compatibility/2006" xmlns:aink="http://schemas.microsoft.com/office/drawing/2016/ink" xmlns:am3d="http://schemas.microsoft.com/office/drawing/2017/model3d" xmlns:o="urn:schemas-microsoft-com:office:office" xmlns:oel="http://schemas.microsoft.com/office/2019/extlst" xmlns:r="http://schemas.openxmlformats.org/officeDocument/2006/relationships" xmlns:m="http://schemas.openxmlformats.org/officeDocument/2006/math" xmlns:v="urn:schemas-microsoft-com:vml" xmlns:wp14="http://schemas.microsoft.com/office/word/2010/wordprocessingDrawing" xmlns:wp="http://schemas.openxmlformats.org/drawingml/2006/wordprocessingDrawing" xmlns:w10="urn:schemas-microsoft-com:office:word" xmlns:w="http://schemas.openxmlformats.org/wordprocessingml/2006/main" xmlns:w14="http://schemas.microsoft.com/office/word/2010/wordml" xmlns:w15="http://schemas.microsoft.com/office/word/2012/wordml" xmlns:w16cex="http://schemas.microsoft.com/office/word/2018/wordml/cex" xmlns:w16cid="http://schemas.microsoft.com/office/word/2016/wordml/cid" xmlns:w16="http://schemas.microsoft.com/office/word/2018/wordml" xmlns:w16sdtdh="http://schemas.microsoft.com/office/word/2020/wordml/sdtdatahash" xmlns:w16se="http://schemas.microsoft.com/office/word/2015/wordml/symex" xmlns:wpg="http://schemas.microsoft.com/office/word/2010/wordprocessingGroup" xmlns:wpi="http://schemas.microsoft.com/office/word/2010/wordprocessingInk" xmlns:wne="http://schemas.microsoft.com/office/word/2006/wordml" xmlns:wps="http://schemas.microsoft.com/office/word/2010/wordprocessingShape" mc:Ignorable="w14 w15 w16se w16cid w16 w16cex w16sdtdh wp14">
   <w:footnote w:type="separator" w:id="-1">
     <w:p>
       <w:r>
@@ -2982,7 +3407,7 @@
 </file>
 
 <file path=word/header1.xml><?xml version="1.0" encoding="utf-8"?>
-<w:hdr xmlns:wpc="http://schemas.microsoft.com/office/word/2010/wordprocessingCanvas" xmlns:cx="http://schemas.microsoft.com/office/drawing/2014/chartex" xmlns:cx1="http://schemas.microsoft.com/office/drawing/2015/9/8/chartex" xmlns:cx2="http://schemas.microsoft.com/office/drawing/2015/10/21/chartex" xmlns:cx3="http://schemas.microsoft.com/office/drawing/2016/5/9/chartex" xmlns:cx4="http://schemas.microsoft.com/office/drawing/2016/5/10/chartex" xmlns:cx5="http://schemas.microsoft.com/office/drawing/2016/5/11/chartex" xmlns:cx6="http://schemas.microsoft.com/office/drawing/2016/5/12/chartex" xmlns:cx7="http://schemas.microsoft.com/office/drawing/2016/5/13/chartex" xmlns:cx8="http://schemas.microsoft.com/office/drawing/2016/5/14/chartex" xmlns:mc="http://schemas.openxmlformats.org/markup-compatibility/2006" xmlns:aink="http://schemas.microsoft.com/office/drawing/2016/ink" xmlns:am3d="http://schemas.microsoft.com/office/drawing/2017/model3d" xmlns:o="urn:schemas-microsoft-com:office:office" xmlns:oel="http://schemas.microsoft.com/office/2019/extlst" xmlns:r="http://schemas.openxmlformats.org/officeDocument/2006/relationships" xmlns:m="http://schemas.openxmlformats.org/officeDocument/2006/math" xmlns:v="urn:schemas-microsoft-com:vml" xmlns:wp14="http://schemas.microsoft.com/office/word/2010/wordprocessingDrawing" xmlns:wp="http://schemas.openxmlformats.org/drawingml/2006/wordprocessingDrawing" xmlns:w10="urn:schemas-microsoft-com:office:word" xmlns:w="http://schemas.openxmlformats.org/wordprocessingml/2006/main" xmlns:w14="http://schemas.microsoft.com/office/word/2010/wordml" xmlns:w15="http://schemas.microsoft.com/office/word/2012/wordml" xmlns:w16cex="http://schemas.microsoft.com/office/word/2018/wordml/cex" xmlns:w16cid="http://schemas.microsoft.com/office/word/2016/wordml/cid" xmlns:w16="http://schemas.microsoft.com/office/word/2018/wordml" xmlns:w16du="http://schemas.microsoft.com/office/word/2023/wordml/word16du" xmlns:w16sdtdh="http://schemas.microsoft.com/office/word/2020/wordml/sdtdatahash" xmlns:w16se="http://schemas.microsoft.com/office/word/2015/wordml/symex" xmlns:wpg="http://schemas.microsoft.com/office/word/2010/wordprocessingGroup" xmlns:wpi="http://schemas.microsoft.com/office/word/2010/wordprocessingInk" xmlns:wne="http://schemas.microsoft.com/office/word/2006/wordml" xmlns:wps="http://schemas.microsoft.com/office/word/2010/wordprocessingShape" mc:Ignorable="w14 w15 w16se w16cid w16 w16cex w16sdtdh wp14">
+<w:hdr xmlns:wpc="http://schemas.microsoft.com/office/word/2010/wordprocessingCanvas" xmlns:cx="http://schemas.microsoft.com/office/drawing/2014/chartex" xmlns:cx1="http://schemas.microsoft.com/office/drawing/2015/9/8/chartex" xmlns:cx2="http://schemas.microsoft.com/office/drawing/2015/10/21/chartex" xmlns:cx3="http://schemas.microsoft.com/office/drawing/2016/5/9/chartex" xmlns:cx4="http://schemas.microsoft.com/office/drawing/2016/5/10/chartex" xmlns:cx5="http://schemas.microsoft.com/office/drawing/2016/5/11/chartex" xmlns:cx6="http://schemas.microsoft.com/office/drawing/2016/5/12/chartex" xmlns:cx7="http://schemas.microsoft.com/office/drawing/2016/5/13/chartex" xmlns:cx8="http://schemas.microsoft.com/office/drawing/2016/5/14/chartex" xmlns:mc="http://schemas.openxmlformats.org/markup-compatibility/2006" xmlns:aink="http://schemas.microsoft.com/office/drawing/2016/ink" xmlns:am3d="http://schemas.microsoft.com/office/drawing/2017/model3d" xmlns:o="urn:schemas-microsoft-com:office:office" xmlns:oel="http://schemas.microsoft.com/office/2019/extlst" xmlns:r="http://schemas.openxmlformats.org/officeDocument/2006/relationships" xmlns:m="http://schemas.openxmlformats.org/officeDocument/2006/math" xmlns:v="urn:schemas-microsoft-com:vml" xmlns:wp14="http://schemas.microsoft.com/office/word/2010/wordprocessingDrawing" xmlns:wp="http://schemas.openxmlformats.org/drawingml/2006/wordprocessingDrawing" xmlns:w10="urn:schemas-microsoft-com:office:word" xmlns:w="http://schemas.openxmlformats.org/wordprocessingml/2006/main" xmlns:w14="http://schemas.microsoft.com/office/word/2010/wordml" xmlns:w15="http://schemas.microsoft.com/office/word/2012/wordml" xmlns:w16cex="http://schemas.microsoft.com/office/word/2018/wordml/cex" xmlns:w16cid="http://schemas.microsoft.com/office/word/2016/wordml/cid" xmlns:w16="http://schemas.microsoft.com/office/word/2018/wordml" xmlns:w16sdtdh="http://schemas.microsoft.com/office/word/2020/wordml/sdtdatahash" xmlns:w16se="http://schemas.microsoft.com/office/word/2015/wordml/symex" xmlns:wpg="http://schemas.microsoft.com/office/word/2010/wordprocessingGroup" xmlns:wpi="http://schemas.microsoft.com/office/word/2010/wordprocessingInk" xmlns:wne="http://schemas.microsoft.com/office/word/2006/wordml" xmlns:wps="http://schemas.microsoft.com/office/word/2010/wordprocessingShape" mc:Ignorable="w14 w15 w16se w16cid w16 w16cex w16sdtdh wp14">
   <w:p>
     <w:pPr>
       <w:jc w:val="right"/>
@@ -2996,7 +3421,7 @@
 </file>
 
 <file path=word/numbering.xml><?xml version="1.0" encoding="utf-8"?>
-<w:numbering xmlns:wpc="http://schemas.microsoft.com/office/word/2010/wordprocessingCanvas" xmlns:cx="http://schemas.microsoft.com/office/drawing/2014/chartex" xmlns:cx1="http://schemas.microsoft.com/office/drawing/2015/9/8/chartex" xmlns:cx2="http://schemas.microsoft.com/office/drawing/2015/10/21/chartex" xmlns:cx3="http://schemas.microsoft.com/office/drawing/2016/5/9/chartex" xmlns:cx4="http://schemas.microsoft.com/office/drawing/2016/5/10/chartex" xmlns:cx5="http://schemas.microsoft.com/office/drawing/2016/5/11/chartex" xmlns:cx6="http://schemas.microsoft.com/office/drawing/2016/5/12/chartex" xmlns:cx7="http://schemas.microsoft.com/office/drawing/2016/5/13/chartex" xmlns:cx8="http://schemas.microsoft.com/office/drawing/2016/5/14/chartex" xmlns:mc="http://schemas.openxmlformats.org/markup-compatibility/2006" xmlns:aink="http://schemas.microsoft.com/office/drawing/2016/ink" xmlns:am3d="http://schemas.microsoft.com/office/drawing/2017/model3d" xmlns:o="urn:schemas-microsoft-com:office:office" xmlns:oel="http://schemas.microsoft.com/office/2019/extlst" xmlns:r="http://schemas.openxmlformats.org/officeDocument/2006/relationships" xmlns:m="http://schemas.openxmlformats.org/officeDocument/2006/math" xmlns:v="urn:schemas-microsoft-com:vml" xmlns:wp14="http://schemas.microsoft.com/office/word/2010/wordprocessingDrawing" xmlns:wp="http://schemas.openxmlformats.org/drawingml/2006/wordprocessingDrawing" xmlns:w10="urn:schemas-microsoft-com:office:word" xmlns:w="http://schemas.openxmlformats.org/wordprocessingml/2006/main" xmlns:w14="http://schemas.microsoft.com/office/word/2010/wordml" xmlns:w15="http://schemas.microsoft.com/office/word/2012/wordml" xmlns:w16cex="http://schemas.microsoft.com/office/word/2018/wordml/cex" xmlns:w16cid="http://schemas.microsoft.com/office/word/2016/wordml/cid" xmlns:w16="http://schemas.microsoft.com/office/word/2018/wordml" xmlns:w16du="http://schemas.microsoft.com/office/word/2023/wordml/word16du" xmlns:w16sdtdh="http://schemas.microsoft.com/office/word/2020/wordml/sdtdatahash" xmlns:w16se="http://schemas.microsoft.com/office/word/2015/wordml/symex" xmlns:wpg="http://schemas.microsoft.com/office/word/2010/wordprocessingGroup" xmlns:wpi="http://schemas.microsoft.com/office/word/2010/wordprocessingInk" xmlns:wne="http://schemas.microsoft.com/office/word/2006/wordml" xmlns:wps="http://schemas.microsoft.com/office/word/2010/wordprocessingShape" mc:Ignorable="w14 w15 w16se w16cid w16 w16cex w16sdtdh wp14">
+<w:numbering xmlns:wpc="http://schemas.microsoft.com/office/word/2010/wordprocessingCanvas" xmlns:cx="http://schemas.microsoft.com/office/drawing/2014/chartex" xmlns:cx1="http://schemas.microsoft.com/office/drawing/2015/9/8/chartex" xmlns:cx2="http://schemas.microsoft.com/office/drawing/2015/10/21/chartex" xmlns:cx3="http://schemas.microsoft.com/office/drawing/2016/5/9/chartex" xmlns:cx4="http://schemas.microsoft.com/office/drawing/2016/5/10/chartex" xmlns:cx5="http://schemas.microsoft.com/office/drawing/2016/5/11/chartex" xmlns:cx6="http://schemas.microsoft.com/office/drawing/2016/5/12/chartex" xmlns:cx7="http://schemas.microsoft.com/office/drawing/2016/5/13/chartex" xmlns:cx8="http://schemas.microsoft.com/office/drawing/2016/5/14/chartex" xmlns:mc="http://schemas.openxmlformats.org/markup-compatibility/2006" xmlns:aink="http://schemas.microsoft.com/office/drawing/2016/ink" xmlns:am3d="http://schemas.microsoft.com/office/drawing/2017/model3d" xmlns:o="urn:schemas-microsoft-com:office:office" xmlns:oel="http://schemas.microsoft.com/office/2019/extlst" xmlns:r="http://schemas.openxmlformats.org/officeDocument/2006/relationships" xmlns:m="http://schemas.openxmlformats.org/officeDocument/2006/math" xmlns:v="urn:schemas-microsoft-com:vml" xmlns:wp14="http://schemas.microsoft.com/office/word/2010/wordprocessingDrawing" xmlns:wp="http://schemas.openxmlformats.org/drawingml/2006/wordprocessingDrawing" xmlns:w10="urn:schemas-microsoft-com:office:word" xmlns:w="http://schemas.openxmlformats.org/wordprocessingml/2006/main" xmlns:w14="http://schemas.microsoft.com/office/word/2010/wordml" xmlns:w15="http://schemas.microsoft.com/office/word/2012/wordml" xmlns:w16cex="http://schemas.microsoft.com/office/word/2018/wordml/cex" xmlns:w16cid="http://schemas.microsoft.com/office/word/2016/wordml/cid" xmlns:w16="http://schemas.microsoft.com/office/word/2018/wordml" xmlns:w16sdtdh="http://schemas.microsoft.com/office/word/2020/wordml/sdtdatahash" xmlns:w16se="http://schemas.microsoft.com/office/word/2015/wordml/symex" xmlns:wpg="http://schemas.microsoft.com/office/word/2010/wordprocessingGroup" xmlns:wpi="http://schemas.microsoft.com/office/word/2010/wordprocessingInk" xmlns:wne="http://schemas.microsoft.com/office/word/2006/wordml" xmlns:wps="http://schemas.microsoft.com/office/word/2010/wordprocessingShape" mc:Ignorable="w14 w15 w16se w16cid w16 w16cex w16sdtdh wp14">
   <w:abstractNum w:abstractNumId="0" w15:restartNumberingAfterBreak="0">
     <w:nsid w:val="FFFFFF7C"/>
     <w:multiLevelType w:val="singleLevel"/>

</xml_diff>